<commit_message>
uodated the recieved feedback from mohamed hassan of week 2
</commit_message>
<xml_diff>
--- a/Important feedback to apply in our project.docx
+++ b/Important feedback to apply in our project.docx
@@ -39,34 +39,61 @@
     <w:tbl>
       <w:tblPr>
         <w:tblStyle w:val="TableGrid"/>
-        <w:tblW w:w="0" w:type="auto"/>
+        <w:tblW w:w="10890" w:type="dxa"/>
+        <w:tblInd w:w="-275" w:type="dxa"/>
+        <w:tblLayout w:type="fixed"/>
         <w:tblLook w:val="04A0" w:firstRow="1" w:lastRow="0" w:firstColumn="1" w:lastColumn="0" w:noHBand="0" w:noVBand="1"/>
       </w:tblPr>
       <w:tblGrid>
-        <w:gridCol w:w="1823"/>
-        <w:gridCol w:w="1804"/>
-        <w:gridCol w:w="1900"/>
-        <w:gridCol w:w="2276"/>
-        <w:gridCol w:w="1547"/>
+        <w:gridCol w:w="275"/>
+        <w:gridCol w:w="996"/>
+        <w:gridCol w:w="1772"/>
+        <w:gridCol w:w="1727"/>
+        <w:gridCol w:w="1980"/>
+        <w:gridCol w:w="1890"/>
+        <w:gridCol w:w="2250"/>
       </w:tblGrid>
       <w:tr>
         <w:tc>
           <w:tcPr>
-            <w:tcW w:w="1868" w:type="dxa"/>
+            <w:tcW w:w="1271" w:type="dxa"/>
+            <w:gridSpan w:val="2"/>
             <w:shd w:val="clear" w:color="auto" w:fill="BDD6EE" w:themeFill="accent1" w:themeFillTint="66"/>
           </w:tcPr>
           <w:p>
             <w:pPr>
               <w:jc w:val="center"/>
               <w:rPr>
-                <w:sz w:val="36"/>
-                <w:szCs w:val="36"/>
+                <w:sz w:val="28"/>
+                <w:szCs w:val="28"/>
               </w:rPr>
             </w:pPr>
             <w:r>
               <w:rPr>
-                <w:sz w:val="36"/>
-                <w:szCs w:val="36"/>
+                <w:sz w:val="28"/>
+                <w:szCs w:val="28"/>
+              </w:rPr>
+              <w:t>week</w:t>
+            </w:r>
+          </w:p>
+        </w:tc>
+        <w:tc>
+          <w:tcPr>
+            <w:tcW w:w="1772" w:type="dxa"/>
+            <w:shd w:val="clear" w:color="auto" w:fill="BDD6EE" w:themeFill="accent1" w:themeFillTint="66"/>
+          </w:tcPr>
+          <w:p>
+            <w:pPr>
+              <w:jc w:val="center"/>
+              <w:rPr>
+                <w:sz w:val="28"/>
+                <w:szCs w:val="28"/>
+              </w:rPr>
+            </w:pPr>
+            <w:r>
+              <w:rPr>
+                <w:sz w:val="28"/>
+                <w:szCs w:val="28"/>
               </w:rPr>
               <w:t>Date created</w:t>
             </w:r>
@@ -74,21 +101,21 @@
         </w:tc>
         <w:tc>
           <w:tcPr>
-            <w:tcW w:w="1885" w:type="dxa"/>
+            <w:tcW w:w="1727" w:type="dxa"/>
             <w:shd w:val="clear" w:color="auto" w:fill="BDD6EE" w:themeFill="accent1" w:themeFillTint="66"/>
           </w:tcPr>
           <w:p>
             <w:pPr>
               <w:jc w:val="center"/>
               <w:rPr>
-                <w:sz w:val="36"/>
-                <w:szCs w:val="36"/>
+                <w:sz w:val="28"/>
+                <w:szCs w:val="28"/>
               </w:rPr>
             </w:pPr>
             <w:r>
               <w:rPr>
-                <w:sz w:val="36"/>
-                <w:szCs w:val="36"/>
+                <w:sz w:val="28"/>
+                <w:szCs w:val="28"/>
               </w:rPr>
               <w:t>Created by</w:t>
             </w:r>
@@ -96,21 +123,21 @@
         </w:tc>
         <w:tc>
           <w:tcPr>
-            <w:tcW w:w="1967" w:type="dxa"/>
+            <w:tcW w:w="1980" w:type="dxa"/>
             <w:shd w:val="clear" w:color="auto" w:fill="BDD6EE" w:themeFill="accent1" w:themeFillTint="66"/>
           </w:tcPr>
           <w:p>
             <w:pPr>
               <w:jc w:val="center"/>
               <w:rPr>
-                <w:sz w:val="36"/>
-                <w:szCs w:val="36"/>
+                <w:sz w:val="28"/>
+                <w:szCs w:val="28"/>
               </w:rPr>
             </w:pPr>
             <w:r>
               <w:rPr>
-                <w:sz w:val="36"/>
-                <w:szCs w:val="36"/>
+                <w:sz w:val="28"/>
+                <w:szCs w:val="28"/>
               </w:rPr>
               <w:t>Modified date</w:t>
             </w:r>
@@ -118,21 +145,21 @@
         </w:tc>
         <w:tc>
           <w:tcPr>
-            <w:tcW w:w="2285" w:type="dxa"/>
+            <w:tcW w:w="1890" w:type="dxa"/>
             <w:shd w:val="clear" w:color="auto" w:fill="BDD6EE" w:themeFill="accent1" w:themeFillTint="66"/>
           </w:tcPr>
           <w:p>
             <w:pPr>
               <w:jc w:val="center"/>
               <w:rPr>
-                <w:sz w:val="36"/>
-                <w:szCs w:val="36"/>
+                <w:sz w:val="28"/>
+                <w:szCs w:val="28"/>
               </w:rPr>
             </w:pPr>
             <w:r>
               <w:rPr>
-                <w:sz w:val="36"/>
-                <w:szCs w:val="36"/>
+                <w:sz w:val="28"/>
+                <w:szCs w:val="28"/>
               </w:rPr>
               <w:t xml:space="preserve">Modifications </w:t>
             </w:r>
@@ -140,21 +167,21 @@
         </w:tc>
         <w:tc>
           <w:tcPr>
-            <w:tcW w:w="1345" w:type="dxa"/>
+            <w:tcW w:w="2250" w:type="dxa"/>
             <w:shd w:val="clear" w:color="auto" w:fill="BDD6EE" w:themeFill="accent1" w:themeFillTint="66"/>
           </w:tcPr>
           <w:p>
             <w:pPr>
               <w:jc w:val="center"/>
               <w:rPr>
-                <w:sz w:val="36"/>
-                <w:szCs w:val="36"/>
+                <w:sz w:val="28"/>
+                <w:szCs w:val="28"/>
               </w:rPr>
             </w:pPr>
             <w:r>
               <w:rPr>
-                <w:sz w:val="36"/>
-                <w:szCs w:val="36"/>
+                <w:sz w:val="28"/>
+                <w:szCs w:val="28"/>
               </w:rPr>
               <w:t xml:space="preserve">Modified by </w:t>
             </w:r>
@@ -162,9 +189,34 @@
         </w:tc>
       </w:tr>
       <w:tr>
+        <w:trPr>
+          <w:gridBefore w:val="1"/>
+          <w:wBefore w:w="275" w:type="dxa"/>
+        </w:trPr>
         <w:tc>
           <w:tcPr>
-            <w:tcW w:w="1868" w:type="dxa"/>
+            <w:tcW w:w="996" w:type="dxa"/>
+          </w:tcPr>
+          <w:p>
+            <w:pPr>
+              <w:jc w:val="center"/>
+              <w:rPr>
+                <w:sz w:val="36"/>
+                <w:szCs w:val="36"/>
+              </w:rPr>
+            </w:pPr>
+            <w:r>
+              <w:rPr>
+                <w:sz w:val="36"/>
+                <w:szCs w:val="36"/>
+              </w:rPr>
+              <w:t>1</w:t>
+            </w:r>
+          </w:p>
+        </w:tc>
+        <w:tc>
+          <w:tcPr>
+            <w:tcW w:w="1772" w:type="dxa"/>
           </w:tcPr>
           <w:p>
             <w:pPr>
@@ -185,7 +237,7 @@
         </w:tc>
         <w:tc>
           <w:tcPr>
-            <w:tcW w:w="1885" w:type="dxa"/>
+            <w:tcW w:w="1727" w:type="dxa"/>
           </w:tcPr>
           <w:p>
             <w:pPr>
@@ -206,7 +258,7 @@
         </w:tc>
         <w:tc>
           <w:tcPr>
-            <w:tcW w:w="1967" w:type="dxa"/>
+            <w:tcW w:w="1980" w:type="dxa"/>
           </w:tcPr>
           <w:p>
             <w:pPr>
@@ -220,7 +272,7 @@
         </w:tc>
         <w:tc>
           <w:tcPr>
-            <w:tcW w:w="2285" w:type="dxa"/>
+            <w:tcW w:w="1890" w:type="dxa"/>
           </w:tcPr>
           <w:p>
             <w:pPr>
@@ -234,7 +286,120 @@
         </w:tc>
         <w:tc>
           <w:tcPr>
-            <w:tcW w:w="1345" w:type="dxa"/>
+            <w:tcW w:w="2250" w:type="dxa"/>
+          </w:tcPr>
+          <w:p>
+            <w:pPr>
+              <w:jc w:val="center"/>
+              <w:rPr>
+                <w:sz w:val="36"/>
+                <w:szCs w:val="36"/>
+              </w:rPr>
+            </w:pPr>
+          </w:p>
+        </w:tc>
+      </w:tr>
+      <w:tr>
+        <w:trPr>
+          <w:gridBefore w:val="1"/>
+          <w:wBefore w:w="275" w:type="dxa"/>
+        </w:trPr>
+        <w:tc>
+          <w:tcPr>
+            <w:tcW w:w="996" w:type="dxa"/>
+          </w:tcPr>
+          <w:p>
+            <w:pPr>
+              <w:jc w:val="center"/>
+              <w:rPr>
+                <w:sz w:val="36"/>
+                <w:szCs w:val="36"/>
+              </w:rPr>
+            </w:pPr>
+            <w:r>
+              <w:rPr>
+                <w:sz w:val="36"/>
+                <w:szCs w:val="36"/>
+              </w:rPr>
+              <w:t>2</w:t>
+            </w:r>
+          </w:p>
+        </w:tc>
+        <w:tc>
+          <w:tcPr>
+            <w:tcW w:w="1772" w:type="dxa"/>
+          </w:tcPr>
+          <w:p>
+            <w:pPr>
+              <w:jc w:val="center"/>
+              <w:rPr>
+                <w:sz w:val="36"/>
+                <w:szCs w:val="36"/>
+              </w:rPr>
+            </w:pPr>
+            <w:r>
+              <w:rPr>
+                <w:sz w:val="36"/>
+                <w:szCs w:val="36"/>
+              </w:rPr>
+              <w:t>11/5/2019</w:t>
+            </w:r>
+          </w:p>
+        </w:tc>
+        <w:tc>
+          <w:tcPr>
+            <w:tcW w:w="1727" w:type="dxa"/>
+          </w:tcPr>
+          <w:p>
+            <w:pPr>
+              <w:jc w:val="center"/>
+              <w:rPr>
+                <w:sz w:val="36"/>
+                <w:szCs w:val="36"/>
+              </w:rPr>
+            </w:pPr>
+            <w:r>
+              <w:rPr>
+                <w:sz w:val="36"/>
+                <w:szCs w:val="36"/>
+              </w:rPr>
+              <w:t>Ragab</w:t>
+            </w:r>
+          </w:p>
+        </w:tc>
+        <w:tc>
+          <w:tcPr>
+            <w:tcW w:w="1980" w:type="dxa"/>
+          </w:tcPr>
+          <w:p>
+            <w:pPr>
+              <w:jc w:val="center"/>
+              <w:rPr>
+                <w:sz w:val="36"/>
+                <w:szCs w:val="36"/>
+              </w:rPr>
+            </w:pPr>
+          </w:p>
+        </w:tc>
+        <w:tc>
+          <w:tcPr>
+            <w:tcW w:w="1890" w:type="dxa"/>
+          </w:tcPr>
+          <w:p>
+            <w:pPr>
+              <w:jc w:val="center"/>
+              <w:rPr>
+                <w:sz w:val="36"/>
+                <w:szCs w:val="36"/>
+              </w:rPr>
+            </w:pPr>
+            <w:bookmarkStart w:id="0" w:name="_GoBack"/>
+            <w:bookmarkEnd w:id="0"/>
+          </w:p>
+        </w:tc>
+        <w:tc>
+          <w:tcPr>
+            <w:tcW w:w="2250" w:type="dxa"/>
           </w:tcPr>
           <w:p>
             <w:pPr>
@@ -250,12 +415,37 @@
     </w:tbl>
     <w:p>
       <w:pPr>
-        <w:jc w:val="center"/>
-        <w:rPr>
-          <w:sz w:val="36"/>
-          <w:szCs w:val="36"/>
-        </w:rPr>
-      </w:pPr>
+        <w:pStyle w:val="ListParagraph"/>
+        <w:rPr>
+          <w:sz w:val="36"/>
+          <w:szCs w:val="36"/>
+          <w:u w:val="single"/>
+        </w:rPr>
+      </w:pPr>
+      <w:r>
+        <w:rPr>
+          <w:sz w:val="36"/>
+          <w:szCs w:val="36"/>
+          <w:u w:val="single"/>
+        </w:rPr>
+        <w:t xml:space="preserve">Week </w:t>
+      </w:r>
+      <w:r>
+        <w:rPr>
+          <w:sz w:val="36"/>
+          <w:szCs w:val="36"/>
+          <w:u w:val="single"/>
+        </w:rPr>
+        <w:t>1</w:t>
+      </w:r>
+      <w:r>
+        <w:rPr>
+          <w:sz w:val="36"/>
+          <w:szCs w:val="36"/>
+          <w:u w:val="single"/>
+        </w:rPr>
+        <w:t>:</w:t>
+      </w:r>
     </w:p>
     <w:p>
       <w:pPr>
@@ -508,8 +698,273 @@
     <w:p>
       <w:pPr>
         <w:pStyle w:val="ListParagraph"/>
+      </w:pPr>
+    </w:p>
+    <w:p>
+      <w:pPr>
+        <w:pStyle w:val="ListParagraph"/>
         <w:ind w:left="1080"/>
       </w:pPr>
+    </w:p>
+    <w:p>
+      <w:pPr>
+        <w:pStyle w:val="ListParagraph"/>
+        <w:rPr>
+          <w:sz w:val="36"/>
+          <w:szCs w:val="36"/>
+          <w:u w:val="single"/>
+        </w:rPr>
+      </w:pPr>
+      <w:r>
+        <w:rPr>
+          <w:sz w:val="36"/>
+          <w:szCs w:val="36"/>
+          <w:u w:val="single"/>
+        </w:rPr>
+        <w:t xml:space="preserve">Week </w:t>
+      </w:r>
+      <w:r>
+        <w:rPr>
+          <w:sz w:val="36"/>
+          <w:szCs w:val="36"/>
+          <w:u w:val="single"/>
+        </w:rPr>
+        <w:t>2</w:t>
+      </w:r>
+      <w:r>
+        <w:rPr>
+          <w:sz w:val="36"/>
+          <w:szCs w:val="36"/>
+          <w:u w:val="single"/>
+        </w:rPr>
+        <w:t>:</w:t>
+      </w:r>
+    </w:p>
+    <w:p>
+      <w:pPr>
+        <w:pStyle w:val="ListParagraph"/>
+        <w:numPr>
+          <w:ilvl w:val="0"/>
+          <w:numId w:val="4"/>
+        </w:numPr>
+        <w:rPr>
+          <w:sz w:val="36"/>
+          <w:szCs w:val="36"/>
+          <w:u w:val="single"/>
+        </w:rPr>
+      </w:pPr>
+      <w:r>
+        <w:rPr>
+          <w:sz w:val="36"/>
+          <w:szCs w:val="36"/>
+          <w:u w:val="single"/>
+        </w:rPr>
+        <w:t>Review</w:t>
+      </w:r>
+      <w:r>
+        <w:rPr>
+          <w:sz w:val="36"/>
+          <w:szCs w:val="36"/>
+          <w:u w:val="single"/>
+        </w:rPr>
+        <w:t xml:space="preserve"> the </w:t>
+      </w:r>
+      <w:r>
+        <w:rPr>
+          <w:sz w:val="36"/>
+          <w:szCs w:val="36"/>
+          <w:u w:val="single"/>
+        </w:rPr>
+        <w:t xml:space="preserve">ERD </w:t>
+      </w:r>
+      <w:r>
+        <w:rPr>
+          <w:sz w:val="28"/>
+          <w:szCs w:val="28"/>
+          <w:u w:val="single"/>
+        </w:rPr>
+        <w:t>(e.g.</w:t>
+      </w:r>
+      <w:r>
+        <w:rPr>
+          <w:sz w:val="28"/>
+          <w:szCs w:val="28"/>
+          <w:u w:val="single"/>
+        </w:rPr>
+        <w:t xml:space="preserve"> the data in the UI of the article page must be the same in the attributes of the article </w:t>
+      </w:r>
+      <w:r>
+        <w:rPr>
+          <w:sz w:val="28"/>
+          <w:szCs w:val="28"/>
+          <w:u w:val="single"/>
+        </w:rPr>
+        <w:t>entity in the ERD)</w:t>
+      </w:r>
+      <w:r>
+        <w:rPr>
+          <w:sz w:val="36"/>
+          <w:szCs w:val="36"/>
+          <w:u w:val="single"/>
+        </w:rPr>
+        <w:t>,</w:t>
+      </w:r>
+      <w:r>
+        <w:rPr>
+          <w:sz w:val="36"/>
+          <w:szCs w:val="36"/>
+          <w:u w:val="single"/>
+        </w:rPr>
+        <w:t xml:space="preserve"> DFD and other designs to make sure it is consistent with the SRS and </w:t>
+      </w:r>
+      <w:r>
+        <w:rPr>
+          <w:sz w:val="36"/>
+          <w:szCs w:val="36"/>
+          <w:u w:val="single"/>
+        </w:rPr>
+        <w:t>CRS.</w:t>
+      </w:r>
+    </w:p>
+    <w:p>
+      <w:pPr>
+        <w:pStyle w:val="ListParagraph"/>
+        <w:numPr>
+          <w:ilvl w:val="0"/>
+          <w:numId w:val="4"/>
+        </w:numPr>
+        <w:rPr>
+          <w:sz w:val="36"/>
+          <w:szCs w:val="36"/>
+          <w:u w:val="single"/>
+        </w:rPr>
+      </w:pPr>
+      <w:r>
+        <w:rPr>
+          <w:sz w:val="36"/>
+          <w:szCs w:val="36"/>
+          <w:u w:val="single"/>
+        </w:rPr>
+        <w:t xml:space="preserve">ask the customer about the missing requirements regarding the UI ( example : what is the UI of the </w:t>
+      </w:r>
+      <w:r>
+        <w:rPr>
+          <w:sz w:val="36"/>
+          <w:szCs w:val="36"/>
+          <w:u w:val="single"/>
+        </w:rPr>
+        <w:t xml:space="preserve">web page of </w:t>
+      </w:r>
+      <w:r>
+        <w:rPr>
+          <w:sz w:val="36"/>
+          <w:szCs w:val="36"/>
+          <w:u w:val="single"/>
+        </w:rPr>
+        <w:t>an article )</w:t>
+      </w:r>
+    </w:p>
+    <w:p>
+      <w:pPr>
+        <w:pStyle w:val="ListParagraph"/>
+        <w:numPr>
+          <w:ilvl w:val="0"/>
+          <w:numId w:val="4"/>
+        </w:numPr>
+        <w:rPr>
+          <w:sz w:val="36"/>
+          <w:szCs w:val="36"/>
+          <w:u w:val="single"/>
+        </w:rPr>
+      </w:pPr>
+      <w:r>
+        <w:rPr>
+          <w:sz w:val="36"/>
+          <w:szCs w:val="36"/>
+          <w:u w:val="single"/>
+        </w:rPr>
+        <w:t xml:space="preserve">organize the files on </w:t>
+      </w:r>
+      <w:proofErr w:type="spellStart"/>
+      <w:r>
+        <w:rPr>
+          <w:sz w:val="36"/>
+          <w:szCs w:val="36"/>
+          <w:u w:val="single"/>
+        </w:rPr>
+        <w:t>github</w:t>
+      </w:r>
+      <w:proofErr w:type="spellEnd"/>
+      <w:r>
+        <w:rPr>
+          <w:sz w:val="36"/>
+          <w:szCs w:val="36"/>
+          <w:u w:val="single"/>
+        </w:rPr>
+        <w:t xml:space="preserve"> into folders and sub folders </w:t>
+      </w:r>
+    </w:p>
+    <w:p>
+      <w:pPr>
+        <w:rPr>
+          <w:sz w:val="36"/>
+          <w:szCs w:val="36"/>
+          <w:u w:val="single"/>
+        </w:rPr>
+      </w:pPr>
+    </w:p>
+    <w:p>
+      <w:pPr>
+        <w:pStyle w:val="ListParagraph"/>
+        <w:numPr>
+          <w:ilvl w:val="0"/>
+          <w:numId w:val="4"/>
+        </w:numPr>
+        <w:rPr>
+          <w:sz w:val="36"/>
+          <w:szCs w:val="36"/>
+          <w:u w:val="single"/>
+        </w:rPr>
+      </w:pPr>
+      <w:r>
+        <w:rPr>
+          <w:sz w:val="36"/>
+          <w:szCs w:val="36"/>
+          <w:u w:val="single"/>
+        </w:rPr>
+        <w:lastRenderedPageBreak/>
+        <w:t xml:space="preserve">ask the customer what is the max length of the article </w:t>
+      </w:r>
+    </w:p>
+    <w:p>
+      <w:pPr>
+        <w:pStyle w:val="ListParagraph"/>
+        <w:numPr>
+          <w:ilvl w:val="0"/>
+          <w:numId w:val="4"/>
+        </w:numPr>
+        <w:rPr>
+          <w:sz w:val="36"/>
+          <w:szCs w:val="36"/>
+          <w:u w:val="single"/>
+        </w:rPr>
+      </w:pPr>
+      <w:r>
+        <w:rPr>
+          <w:sz w:val="36"/>
+          <w:szCs w:val="36"/>
+          <w:u w:val="single"/>
+        </w:rPr>
+        <w:t xml:space="preserve">add “status” </w:t>
+      </w:r>
+      <w:r>
+        <w:rPr>
+          <w:sz w:val="36"/>
+          <w:szCs w:val="36"/>
+          <w:u w:val="single"/>
+        </w:rPr>
+        <w:t xml:space="preserve">column in the PR sheet </w:t>
+      </w:r>
     </w:p>
     <w:p>
       <w:pPr>
@@ -634,8 +1089,6 @@
     <w:pPr>
       <w:pStyle w:val="Header"/>
     </w:pPr>
-    <w:bookmarkStart w:id="0" w:name="_GoBack"/>
-    <w:bookmarkEnd w:id="0"/>
   </w:p>
 </w:hdr>
 </file>
@@ -652,7 +1105,7 @@
 
 <file path=word/numbering.xml><?xml version="1.0" encoding="utf-8"?>
 <w:numbering xmlns:wpc="http://schemas.microsoft.com/office/word/2010/wordprocessingCanvas" xmlns:mc="http://schemas.openxmlformats.org/markup-compatibility/2006" xmlns:o="urn:schemas-microsoft-com:office:office" xmlns:r="http://schemas.openxmlformats.org/officeDocument/2006/relationships" xmlns:m="http://schemas.openxmlformats.org/officeDocument/2006/math" xmlns:v="urn:schemas-microsoft-com:vml" xmlns:wp14="http://schemas.microsoft.com/office/word/2010/wordprocessingDrawing" xmlns:wp="http://schemas.openxmlformats.org/drawingml/2006/wordprocessingDrawing" xmlns:w10="urn:schemas-microsoft-com:office:word" xmlns:w="http://schemas.openxmlformats.org/wordprocessingml/2006/main" xmlns:w14="http://schemas.microsoft.com/office/word/2010/wordml" xmlns:w15="http://schemas.microsoft.com/office/word/2012/wordml" xmlns:wpg="http://schemas.microsoft.com/office/word/2010/wordprocessingGroup" xmlns:wpi="http://schemas.microsoft.com/office/word/2010/wordprocessingInk" xmlns:wne="http://schemas.microsoft.com/office/word/2006/wordml" xmlns:wps="http://schemas.microsoft.com/office/word/2010/wordprocessingShape" mc:Ignorable="w14 w15 wp14">
-  <w:abstractNum w:abstractNumId="0">
+  <w:abstractNum w:abstractNumId="0" w15:restartNumberingAfterBreak="0">
     <w:nsid w:val="53940E42"/>
     <w:multiLevelType w:val="hybridMultilevel"/>
     <w:tmpl w:val="46B4C812"/>
@@ -765,7 +1218,7 @@
       </w:rPr>
     </w:lvl>
   </w:abstractNum>
-  <w:abstractNum w:abstractNumId="1">
+  <w:abstractNum w:abstractNumId="1" w15:restartNumberingAfterBreak="0">
     <w:nsid w:val="5FF75DBE"/>
     <w:multiLevelType w:val="hybridMultilevel"/>
     <w:tmpl w:val="A4363D5E"/>
@@ -878,7 +1331,7 @@
       </w:rPr>
     </w:lvl>
   </w:abstractNum>
-  <w:abstractNum w:abstractNumId="2">
+  <w:abstractNum w:abstractNumId="2" w15:restartNumberingAfterBreak="0">
     <w:nsid w:val="64A43D70"/>
     <w:multiLevelType w:val="hybridMultilevel"/>
     <w:tmpl w:val="0A4A32D6"/>
@@ -985,6 +1438,119 @@
       <w:lvlJc w:val="left"/>
       <w:pPr>
         <w:ind w:left="6840" w:hanging="360"/>
+      </w:pPr>
+      <w:rPr>
+        <w:rFonts w:ascii="Wingdings" w:hAnsi="Wingdings" w:hint="default"/>
+      </w:rPr>
+    </w:lvl>
+  </w:abstractNum>
+  <w:abstractNum w:abstractNumId="3" w15:restartNumberingAfterBreak="0">
+    <w:nsid w:val="6A7D0739"/>
+    <w:multiLevelType w:val="hybridMultilevel"/>
+    <w:tmpl w:val="9334B32E"/>
+    <w:lvl w:ilvl="0" w:tplc="04090001">
+      <w:start w:val="1"/>
+      <w:numFmt w:val="bullet"/>
+      <w:lvlText w:val=""/>
+      <w:lvlJc w:val="left"/>
+      <w:pPr>
+        <w:ind w:left="1440" w:hanging="360"/>
+      </w:pPr>
+      <w:rPr>
+        <w:rFonts w:ascii="Symbol" w:hAnsi="Symbol" w:hint="default"/>
+      </w:rPr>
+    </w:lvl>
+    <w:lvl w:ilvl="1" w:tplc="04090003" w:tentative="1">
+      <w:start w:val="1"/>
+      <w:numFmt w:val="bullet"/>
+      <w:lvlText w:val="o"/>
+      <w:lvlJc w:val="left"/>
+      <w:pPr>
+        <w:ind w:left="2160" w:hanging="360"/>
+      </w:pPr>
+      <w:rPr>
+        <w:rFonts w:ascii="Courier New" w:hAnsi="Courier New" w:cs="Courier New" w:hint="default"/>
+      </w:rPr>
+    </w:lvl>
+    <w:lvl w:ilvl="2" w:tplc="04090005" w:tentative="1">
+      <w:start w:val="1"/>
+      <w:numFmt w:val="bullet"/>
+      <w:lvlText w:val=""/>
+      <w:lvlJc w:val="left"/>
+      <w:pPr>
+        <w:ind w:left="2880" w:hanging="360"/>
+      </w:pPr>
+      <w:rPr>
+        <w:rFonts w:ascii="Wingdings" w:hAnsi="Wingdings" w:hint="default"/>
+      </w:rPr>
+    </w:lvl>
+    <w:lvl w:ilvl="3" w:tplc="04090001" w:tentative="1">
+      <w:start w:val="1"/>
+      <w:numFmt w:val="bullet"/>
+      <w:lvlText w:val=""/>
+      <w:lvlJc w:val="left"/>
+      <w:pPr>
+        <w:ind w:left="3600" w:hanging="360"/>
+      </w:pPr>
+      <w:rPr>
+        <w:rFonts w:ascii="Symbol" w:hAnsi="Symbol" w:hint="default"/>
+      </w:rPr>
+    </w:lvl>
+    <w:lvl w:ilvl="4" w:tplc="04090003" w:tentative="1">
+      <w:start w:val="1"/>
+      <w:numFmt w:val="bullet"/>
+      <w:lvlText w:val="o"/>
+      <w:lvlJc w:val="left"/>
+      <w:pPr>
+        <w:ind w:left="4320" w:hanging="360"/>
+      </w:pPr>
+      <w:rPr>
+        <w:rFonts w:ascii="Courier New" w:hAnsi="Courier New" w:cs="Courier New" w:hint="default"/>
+      </w:rPr>
+    </w:lvl>
+    <w:lvl w:ilvl="5" w:tplc="04090005" w:tentative="1">
+      <w:start w:val="1"/>
+      <w:numFmt w:val="bullet"/>
+      <w:lvlText w:val=""/>
+      <w:lvlJc w:val="left"/>
+      <w:pPr>
+        <w:ind w:left="5040" w:hanging="360"/>
+      </w:pPr>
+      <w:rPr>
+        <w:rFonts w:ascii="Wingdings" w:hAnsi="Wingdings" w:hint="default"/>
+      </w:rPr>
+    </w:lvl>
+    <w:lvl w:ilvl="6" w:tplc="04090001" w:tentative="1">
+      <w:start w:val="1"/>
+      <w:numFmt w:val="bullet"/>
+      <w:lvlText w:val=""/>
+      <w:lvlJc w:val="left"/>
+      <w:pPr>
+        <w:ind w:left="5760" w:hanging="360"/>
+      </w:pPr>
+      <w:rPr>
+        <w:rFonts w:ascii="Symbol" w:hAnsi="Symbol" w:hint="default"/>
+      </w:rPr>
+    </w:lvl>
+    <w:lvl w:ilvl="7" w:tplc="04090003" w:tentative="1">
+      <w:start w:val="1"/>
+      <w:numFmt w:val="bullet"/>
+      <w:lvlText w:val="o"/>
+      <w:lvlJc w:val="left"/>
+      <w:pPr>
+        <w:ind w:left="6480" w:hanging="360"/>
+      </w:pPr>
+      <w:rPr>
+        <w:rFonts w:ascii="Courier New" w:hAnsi="Courier New" w:cs="Courier New" w:hint="default"/>
+      </w:rPr>
+    </w:lvl>
+    <w:lvl w:ilvl="8" w:tplc="04090005" w:tentative="1">
+      <w:start w:val="1"/>
+      <w:numFmt w:val="bullet"/>
+      <w:lvlText w:val=""/>
+      <w:lvlJc w:val="left"/>
+      <w:pPr>
+        <w:ind w:left="7200" w:hanging="360"/>
       </w:pPr>
       <w:rPr>
         <w:rFonts w:ascii="Wingdings" w:hAnsi="Wingdings" w:hint="default"/>
@@ -999,6 +1565,9 @@
   </w:num>
   <w:num w:numId="3">
     <w:abstractNumId w:val="2"/>
+  </w:num>
+  <w:num w:numId="4">
+    <w:abstractNumId w:val="3"/>
   </w:num>
 </w:numbering>
 </file>
@@ -1488,7 +2057,6 @@
       <w:spacing w:after="0" w:line="240" w:lineRule="auto"/>
     </w:pPr>
     <w:tblPr>
-      <w:tblInd w:w="0" w:type="dxa"/>
       <w:tblBorders>
         <w:top w:val="single" w:sz="4" w:space="0" w:color="auto"/>
         <w:left w:val="single" w:sz="4" w:space="0" w:color="auto"/>
@@ -1497,12 +2065,6 @@
         <w:insideH w:val="single" w:sz="4" w:space="0" w:color="auto"/>
         <w:insideV w:val="single" w:sz="4" w:space="0" w:color="auto"/>
       </w:tblBorders>
-      <w:tblCellMar>
-        <w:top w:w="0" w:type="dxa"/>
-        <w:left w:w="108" w:type="dxa"/>
-        <w:bottom w:w="0" w:type="dxa"/>
-        <w:right w:w="108" w:type="dxa"/>
-      </w:tblCellMar>
     </w:tblPr>
   </w:style>
 </w:styles>

</xml_diff>